<commit_message>
Adding the Tutorial file
</commit_message>
<xml_diff>
--- a/docs/Tutorial.docx
+++ b/docs/Tutorial.docx
@@ -1979,7 +1979,31 @@
           <w:sz w:val="28"/>
           <w:szCs w:val="28"/>
         </w:rPr>
-        <w:t xml:space="preserve">You can visit the </w:t>
+        <w:t xml:space="preserve">We have recorded a video to explain the complete calibration process which you can find under the Tutorial section on our project blog. </w:t>
+      </w:r>
+      <w:r>
+        <w:rPr>
+          <w:rFonts w:asciiTheme="minorHAnsi" w:hAnsiTheme="minorHAnsi"/>
+          <w:sz w:val="28"/>
+          <w:szCs w:val="28"/>
+        </w:rPr>
+        <w:t xml:space="preserve">You can </w:t>
+      </w:r>
+      <w:r>
+        <w:rPr>
+          <w:rFonts w:asciiTheme="minorHAnsi" w:hAnsiTheme="minorHAnsi"/>
+          <w:sz w:val="28"/>
+          <w:szCs w:val="28"/>
+        </w:rPr>
+        <w:t xml:space="preserve">also </w:t>
+      </w:r>
+      <w:r>
+        <w:rPr>
+          <w:rFonts w:asciiTheme="minorHAnsi" w:hAnsiTheme="minorHAnsi"/>
+          <w:sz w:val="28"/>
+          <w:szCs w:val="28"/>
+        </w:rPr>
+        <w:t xml:space="preserve">visit the </w:t>
       </w:r>
       <w:hyperlink r:id="rId7" w:history="1">
         <w:proofErr w:type="spellStart"/>
@@ -2371,7 +2395,16 @@
           <w:sz w:val="28"/>
           <w:szCs w:val="28"/>
         </w:rPr>
-        <w:t xml:space="preserve">but if you are interested in using VRUI, we can share the conversation we had with </w:t>
+        <w:t xml:space="preserve">but if you are </w:t>
+      </w:r>
+      <w:r>
+        <w:rPr>
+          <w:rFonts w:asciiTheme="minorHAnsi" w:hAnsiTheme="minorHAnsi"/>
+          <w:sz w:val="28"/>
+          <w:szCs w:val="28"/>
+        </w:rPr>
+        <w:lastRenderedPageBreak/>
+        <w:t xml:space="preserve">interested in using VRUI, we can share the conversation we had with </w:t>
       </w:r>
       <w:r>
         <w:rPr>
@@ -2407,6 +2440,18 @@
         </w:rPr>
         <w:t xml:space="preserve">who developed the VRUI toolkit. </w:t>
       </w:r>
+    </w:p>
+    <w:p>
+      <w:pPr>
+        <w:jc w:val="both"/>
+        <w:rPr>
+          <w:rFonts w:asciiTheme="minorHAnsi" w:hAnsiTheme="minorHAnsi"/>
+          <w:sz w:val="28"/>
+          <w:szCs w:val="28"/>
+        </w:rPr>
+      </w:pPr>
+      <w:bookmarkStart w:id="0" w:name="_GoBack"/>
+      <w:bookmarkEnd w:id="0"/>
     </w:p>
     <w:p>
       <w:pPr>
@@ -2424,7 +2469,6 @@
           <w:sz w:val="48"/>
           <w:szCs w:val="48"/>
         </w:rPr>
-        <w:lastRenderedPageBreak/>
         <w:t>Unity3D</w:t>
       </w:r>
     </w:p>
@@ -3712,8 +3756,6 @@
           <w:t>http://www.vicon.com/what-is-motion-capture</w:t>
         </w:r>
       </w:hyperlink>
-      <w:bookmarkStart w:id="0" w:name="_GoBack"/>
-      <w:bookmarkEnd w:id="0"/>
     </w:p>
     <w:p>
       <w:pPr>

</xml_diff>